<commit_message>
added ticks for done tasks
</commit_message>
<xml_diff>
--- a/Aufgabe.docx
+++ b/Aufgabe.docx
@@ -74,10 +74,7 @@
         </w:numPr>
       </w:pPr>
       <w:r>
-        <w:t>Ziel ist es zunächst eine Übersicht mit den Tagen des aktuellen Monats darzustellen.</w:t>
-      </w:r>
-      <w:r>
-        <w:t xml:space="preserve"> </w:t>
+        <w:t xml:space="preserve">Ziel ist es zunächst eine Übersicht mit den Tagen des aktuellen Monats darzustellen. </w:t>
       </w:r>
       <w:r>
         <w:t xml:space="preserve">Erarbeite daher zunächst eine </w:t>
@@ -90,19 +87,7 @@
           <w:rPr>
             <w:rStyle w:val="Hyperlink"/>
           </w:rPr>
-          <w:t>draw</w:t>
-        </w:r>
-        <w:r>
-          <w:rPr>
-            <w:rStyle w:val="Hyperlink"/>
-          </w:rPr>
-          <w:t>.</w:t>
-        </w:r>
-        <w:r>
-          <w:rPr>
-            <w:rStyle w:val="Hyperlink"/>
-          </w:rPr>
-          <w:t>io</w:t>
+          <w:t>draw.io</w:t>
         </w:r>
       </w:hyperlink>
       <w:r>
@@ -116,6 +101,17 @@
       </w:r>
       <w:r>
         <w:t>bereits vor, dass in Zukunft andere Monate erreichbar seien sollen, etwa über Schaltflächen.</w:t>
+      </w:r>
+      <w:r>
+        <w:t xml:space="preserve"> </w:t>
+      </w:r>
+      <w:r>
+        <w:rPr>
+          <w:rFonts w:cstheme="minorHAnsi"/>
+          <w:sz w:val="40"/>
+          <w:szCs w:val="40"/>
+        </w:rPr>
+        <w:t>√</w:t>
       </w:r>
     </w:p>
     <w:p>
@@ -129,6 +125,17 @@
       <w:r>
         <w:t>Setze nun dein Layout mithilfe von HTML, JavaScript und CSS um. Dabei soll der aktuelle Monat dargestellt werden. Die Tage sollen mit Hilfe von JavaScript ermittelt und ausgegeben werden. Dabei sollte erkennbar sein, welcher Tag der aktuelle Tag ist.</w:t>
       </w:r>
+      <w:r>
+        <w:t xml:space="preserve"> </w:t>
+      </w:r>
+      <w:r>
+        <w:rPr>
+          <w:rFonts w:cstheme="minorHAnsi"/>
+          <w:sz w:val="40"/>
+          <w:szCs w:val="40"/>
+        </w:rPr>
+        <w:t>√</w:t>
+      </w:r>
     </w:p>
     <w:p>
       <w:pPr>
@@ -140,6 +147,21 @@
       </w:pPr>
       <w:r>
         <w:t>Baue nun die Möglichkeit ein, durch Monate zu wechseln. So dass beim Bedienen des Kalenders beliebige Monate angezeigt werden können.</w:t>
+      </w:r>
+      <w:r>
+        <w:rPr>
+          <w:sz w:val="40"/>
+          <w:szCs w:val="40"/>
+        </w:rPr>
+        <w:t xml:space="preserve"> </w:t>
+      </w:r>
+      <w:r>
+        <w:rPr>
+          <w:rFonts w:cstheme="minorHAnsi"/>
+          <w:sz w:val="40"/>
+          <w:szCs w:val="40"/>
+        </w:rPr>
+        <w:t>√</w:t>
       </w:r>
     </w:p>
     <w:p>

</xml_diff>